<commit_message>
cv phone number updated
</commit_message>
<xml_diff>
--- a/assets/cv/Shudipta Majumder_CV.docx
+++ b/assets/cv/Shudipta Majumder_CV.docx
@@ -2382,7 +2382,7 @@
                                   <w:w w:val="105"/>
                                   <w:sz w:val="15"/>
                                 </w:rPr>
-                                <w:t>017</w:t>
+                                <w:t>01</w:t>
                               </w:r>
                               <w:r>
                                 <w:rPr>
@@ -2390,7 +2390,7 @@
                                   <w:w w:val="105"/>
                                   <w:sz w:val="15"/>
                                 </w:rPr>
-                                <w:t>95773160</w:t>
+                                <w:t>610314895</w:t>
                               </w:r>
                             </w:p>
                             <w:p>
@@ -3288,7 +3288,7 @@
                             <w:w w:val="105"/>
                             <w:sz w:val="15"/>
                           </w:rPr>
-                          <w:t>017</w:t>
+                          <w:t>01</w:t>
                         </w:r>
                         <w:r>
                           <w:rPr>
@@ -3296,7 +3296,7 @@
                             <w:w w:val="105"/>
                             <w:sz w:val="15"/>
                           </w:rPr>
-                          <w:t>95773160</w:t>
+                          <w:t>610314895</w:t>
                         </w:r>
                       </w:p>
                       <w:p>
@@ -6542,37 +6542,7 @@
           <w:w w:val="90"/>
           <w:sz w:val="20"/>
         </w:rPr>
-        <w:t>Synesis IT LTD</w:t>
-      </w:r>
-      <w:r>
-        <w:rPr>
-          <w:rFonts w:ascii="Arial Black"/>
-          <w:color w:val="404040"/>
-          <w:spacing w:val="-2"/>
-          <w:w w:val="90"/>
-          <w:sz w:val="20"/>
-        </w:rPr>
-        <w:t xml:space="preserve">, </w:t>
-      </w:r>
-      <w:r>
-        <w:rPr>
-          <w:rFonts w:ascii="Arial Black"/>
-          <w:color w:val="404040"/>
-          <w:spacing w:val="-2"/>
-          <w:w w:val="90"/>
-          <w:sz w:val="20"/>
-        </w:rPr>
-        <w:t>Kawran Bazar</w:t>
-      </w:r>
-      <w:r>
-        <w:rPr>
-          <w:rFonts w:ascii="Arial Black"/>
-          <w:color w:val="404040"/>
-          <w:spacing w:val="-2"/>
-          <w:w w:val="90"/>
-          <w:sz w:val="20"/>
-        </w:rPr>
-        <w:t>, Dhaka, Bangladesh</w:t>
+        <w:t>Synesis IT LTD, Kawran Bazar, Dhaka, Bangladesh</w:t>
       </w:r>
     </w:p>
     <w:p>
@@ -9415,7 +9385,7 @@
         <v:path o:extrusionok="f" gradientshapeok="t" o:connecttype="rect"/>
         <o:lock v:ext="edit" aspectratio="t"/>
       </v:shapetype>
-      <v:shape id="_x0000_i1794" type="#_x0000_t75" style="width:6.1pt;height:6.1pt;visibility:visible;mso-wrap-style:square" o:bullet="t">
+      <v:shape id="_x0000_i1089" type="#_x0000_t75" style="width:6.1pt;height:6.1pt;visibility:visible;mso-wrap-style:square" o:bullet="t">
         <v:imagedata r:id="rId1" o:title=""/>
         <o:lock v:ext="edit" aspectratio="f"/>
       </v:shape>
@@ -9423,7 +9393,7 @@
   </w:numPicBullet>
   <w:numPicBullet w:numPicBulletId="1">
     <w:pict>
-      <v:shape id="_x0000_i1795" type="#_x0000_t75" style="width:17.75pt;height:17.75pt;visibility:visible;mso-wrap-style:square" o:bullet="t">
+      <v:shape id="_x0000_i1090" type="#_x0000_t75" style="width:17.75pt;height:17.75pt;visibility:visible;mso-wrap-style:square" o:bullet="t">
         <v:imagedata r:id="rId2" o:title=""/>
         <o:lock v:ext="edit" aspectratio="f"/>
       </v:shape>
@@ -9431,7 +9401,7 @@
   </w:numPicBullet>
   <w:numPicBullet w:numPicBulletId="2">
     <w:pict>
-      <v:shape id="_x0000_i1796" type="#_x0000_t75" style="width:7.6pt;height:7.6pt;visibility:visible;mso-wrap-style:square" o:bullet="t">
+      <v:shape id="_x0000_i1091" type="#_x0000_t75" style="width:7.6pt;height:7.6pt;visibility:visible;mso-wrap-style:square" o:bullet="t">
         <v:imagedata r:id="rId3" o:title=""/>
       </v:shape>
     </w:pict>

</xml_diff>